<commit_message>
java 8 to add stream features
</commit_message>
<xml_diff>
--- a/SpringBoot Data JPA_DOC.docx
+++ b/SpringBoot Data JPA_DOC.docx
@@ -11,6 +11,16 @@
           <w:szCs w:val="72"/>
         </w:rPr>
       </w:pPr>
+      <w:r>
+        <w:rPr>
+          <w:color w:val="FF0000"/>
+          <w:sz w:val="72"/>
+          <w:szCs w:val="72"/>
+        </w:rPr>
+        <w:t xml:space="preserve"> </w:t>
+      </w:r>
+      <w:bookmarkStart w:id="0" w:name="_GoBack"/>
+      <w:bookmarkEnd w:id="0"/>
       <w:proofErr w:type="spellStart"/>
       <w:r>
         <w:rPr>
@@ -8177,8 +8187,9 @@
           <w:highlight w:val="cyan"/>
           <w:shd w:val="clear" w:color="auto" w:fill="E8F2FE"/>
         </w:rPr>
-        <w:t xml:space="preserve">Note :- </w:t>
-      </w:r>
+        <w:t>Note :- To declare parameters use either Positional (?1,?2,?3...</w:t>
+      </w:r>
+      <w:proofErr w:type="spellStart"/>
       <w:r>
         <w:rPr>
           <w:rFonts w:ascii="Consolas" w:eastAsiaTheme="minorHAnsi" w:hAnsi="Consolas" w:cs="Consolas"/>
@@ -8188,9 +8199,9 @@
           <w:highlight w:val="cyan"/>
           <w:shd w:val="clear" w:color="auto" w:fill="E8F2FE"/>
         </w:rPr>
-        <w:t>To declare parameters use either Positional (?1,?2,?3...</w:t>
-      </w:r>
-      <w:proofErr w:type="spellStart"/>
+        <w:t>etc</w:t>
+      </w:r>
+      <w:proofErr w:type="spellEnd"/>
       <w:r>
         <w:rPr>
           <w:rFonts w:ascii="Consolas" w:eastAsiaTheme="minorHAnsi" w:hAnsi="Consolas" w:cs="Consolas"/>
@@ -8200,9 +8211,9 @@
           <w:highlight w:val="cyan"/>
           <w:shd w:val="clear" w:color="auto" w:fill="E8F2FE"/>
         </w:rPr>
-        <w:t>etc</w:t>
-      </w:r>
-      <w:proofErr w:type="spellEnd"/>
+        <w:t xml:space="preserve">) </w:t>
+      </w:r>
+      <w:proofErr w:type="spellStart"/>
       <w:r>
         <w:rPr>
           <w:rFonts w:ascii="Consolas" w:eastAsiaTheme="minorHAnsi" w:hAnsi="Consolas" w:cs="Consolas"/>
@@ -8212,9 +8223,9 @@
           <w:highlight w:val="cyan"/>
           <w:shd w:val="clear" w:color="auto" w:fill="E8F2FE"/>
         </w:rPr>
-        <w:t xml:space="preserve">) </w:t>
-      </w:r>
-      <w:proofErr w:type="spellStart"/>
+        <w:t>Paramter</w:t>
+      </w:r>
+      <w:proofErr w:type="spellEnd"/>
       <w:r>
         <w:rPr>
           <w:rFonts w:ascii="Consolas" w:eastAsiaTheme="minorHAnsi" w:hAnsi="Consolas" w:cs="Consolas"/>
@@ -8224,41 +8235,7 @@
           <w:highlight w:val="cyan"/>
           <w:shd w:val="clear" w:color="auto" w:fill="E8F2FE"/>
         </w:rPr>
-        <w:t>Paramter</w:t>
-      </w:r>
-      <w:proofErr w:type="spellEnd"/>
-      <w:r>
-        <w:rPr>
-          <w:rFonts w:ascii="Consolas" w:eastAsiaTheme="minorHAnsi" w:hAnsi="Consolas" w:cs="Consolas"/>
-          <w:color w:val="000000"/>
-          <w:sz w:val="24"/>
-          <w:szCs w:val="24"/>
-          <w:highlight w:val="cyan"/>
-          <w:shd w:val="clear" w:color="auto" w:fill="E8F2FE"/>
-        </w:rPr>
-        <w:t xml:space="preserve"> (or)</w:t>
-      </w:r>
-      <w:r>
-        <w:rPr>
-          <w:rFonts w:ascii="Consolas" w:eastAsiaTheme="minorHAnsi" w:hAnsi="Consolas" w:cs="Consolas"/>
-          <w:color w:val="000000"/>
-          <w:sz w:val="24"/>
-          <w:szCs w:val="24"/>
-          <w:highlight w:val="cyan"/>
-          <w:shd w:val="clear" w:color="auto" w:fill="E8F2FE"/>
-        </w:rPr>
-        <w:t xml:space="preserve"> </w:t>
-      </w:r>
-      <w:r>
-        <w:rPr>
-          <w:rFonts w:ascii="Consolas" w:eastAsiaTheme="minorHAnsi" w:hAnsi="Consolas" w:cs="Consolas"/>
-          <w:color w:val="000000"/>
-          <w:sz w:val="24"/>
-          <w:szCs w:val="24"/>
-          <w:highlight w:val="cyan"/>
-          <w:shd w:val="clear" w:color="auto" w:fill="E8F2FE"/>
-        </w:rPr>
-        <w:t>Named Parameters (:a,:xyz,:</w:t>
+        <w:t xml:space="preserve"> (or) Named Parameters (:a,:xyz,:</w:t>
       </w:r>
       <w:proofErr w:type="spellStart"/>
       <w:r>
@@ -12180,17 +12157,7 @@
           <w:szCs w:val="24"/>
           <w:highlight w:val="green"/>
         </w:rPr>
-        <w:t>Dynamic</w:t>
-      </w:r>
-      <w:r>
-        <w:rPr>
-          <w:rFonts w:ascii="Consolas" w:hAnsi="Consolas" w:cs="Consolas"/>
-          <w:color w:val="000000"/>
-          <w:sz w:val="24"/>
-          <w:szCs w:val="24"/>
-          <w:highlight w:val="green"/>
-        </w:rPr>
-        <w:t xml:space="preserve"> projection:--</w:t>
+        <w:t>Dynamic projection:--</w:t>
       </w:r>
     </w:p>
     <w:p>
@@ -14852,8 +14819,6 @@
           <w:szCs w:val="21"/>
         </w:rPr>
       </w:pPr>
-      <w:bookmarkStart w:id="0" w:name="_GoBack"/>
-      <w:bookmarkEnd w:id="0"/>
     </w:p>
     <w:p>
       <w:pPr>

</xml_diff>